<commit_message>
Create template for report
</commit_message>
<xml_diff>
--- a/FinalProject/FinalReport.docx
+++ b/FinalProject/FinalReport.docx
@@ -103,6 +103,256 @@
         <w:t>Briefly discuss relevant background information or context</w:t>
       </w:r>
     </w:p>
+    <w:p>
+      <w:pPr>
+        <w:pStyle w:val="Heading1"/>
+      </w:pPr>
+      <w:r>
+        <w:t>3. Image Preprocessing</w:t>
+      </w:r>
+    </w:p>
+    <w:p>
+      <w:pPr>
+        <w:pStyle w:val="Heading1"/>
+      </w:pPr>
+      <w:r>
+        <w:t>Techniques</w:t>
+      </w:r>
+    </w:p>
+    <w:p>
+      <w:pPr>
+        <w:pStyle w:val="TODO"/>
+      </w:pPr>
+      <w:r>
+        <w:t>D</w:t>
+      </w:r>
+      <w:r>
+        <w:t>escribe any image preprocessing steps applied, such as resizing, color space</w:t>
+      </w:r>
+      <w:r>
+        <w:t xml:space="preserve"> </w:t>
+      </w:r>
+      <w:r>
+        <w:t>conversion, binarization, or edge detection.</w:t>
+      </w:r>
+    </w:p>
+    <w:p>
+      <w:pPr>
+        <w:pStyle w:val="Heading1"/>
+      </w:pPr>
+      <w:r>
+        <w:t>Rationale</w:t>
+      </w:r>
+    </w:p>
+    <w:p>
+      <w:pPr>
+        <w:pStyle w:val="TODO"/>
+      </w:pPr>
+      <w:r>
+        <w:t>Explain why these preprocessing techniques were chosen and how they aid in</w:t>
+      </w:r>
+      <w:r>
+        <w:t xml:space="preserve"> </w:t>
+      </w:r>
+      <w:r>
+        <w:t>object detection.</w:t>
+      </w:r>
+    </w:p>
+    <w:p>
+      <w:pPr>
+        <w:pStyle w:val="Heading1"/>
+      </w:pPr>
+      <w:r>
+        <w:lastRenderedPageBreak/>
+        <w:t>4. Model Selection and Implementation</w:t>
+      </w:r>
+    </w:p>
+    <w:p>
+      <w:pPr>
+        <w:pStyle w:val="Heading1"/>
+      </w:pPr>
+      <w:r>
+        <w:t>Chosen Model(s)</w:t>
+      </w:r>
+    </w:p>
+    <w:p>
+      <w:pPr>
+        <w:pStyle w:val="Heading1"/>
+      </w:pPr>
+      <w:r>
+        <w:t>Reasoning</w:t>
+      </w:r>
+    </w:p>
+    <w:p>
+      <w:pPr>
+        <w:pStyle w:val="Heading1"/>
+      </w:pPr>
+      <w:r>
+        <w:t>Implementation Details</w:t>
+      </w:r>
+    </w:p>
+    <w:p>
+      <w:pPr>
+        <w:pStyle w:val="Heading1"/>
+      </w:pPr>
+      <w:r>
+        <w:t>Parameter Tuning</w:t>
+      </w:r>
+    </w:p>
+    <w:p>
+      <w:pPr>
+        <w:pStyle w:val="Heading1"/>
+      </w:pPr>
+      <w:r>
+        <w:t>5. Dataset Preparation</w:t>
+      </w:r>
+    </w:p>
+    <w:p>
+      <w:pPr>
+        <w:pStyle w:val="Heading1"/>
+      </w:pPr>
+      <w:r>
+        <w:t>Dataset Description</w:t>
+      </w:r>
+    </w:p>
+    <w:p>
+      <w:pPr>
+        <w:pStyle w:val="Heading1"/>
+      </w:pPr>
+      <w:r>
+        <w:t>Dataset Splitting</w:t>
+      </w:r>
+    </w:p>
+    <w:p>
+      <w:pPr>
+        <w:pStyle w:val="Heading1"/>
+      </w:pPr>
+      <w:r>
+        <w:t>Annotations</w:t>
+      </w:r>
+    </w:p>
+    <w:p>
+      <w:pPr>
+        <w:pStyle w:val="Heading1"/>
+      </w:pPr>
+      <w:r>
+        <w:t>6. Model Training</w:t>
+      </w:r>
+    </w:p>
+    <w:p>
+      <w:pPr>
+        <w:pStyle w:val="Heading1"/>
+      </w:pPr>
+      <w:r>
+        <w:t>Training Process</w:t>
+      </w:r>
+    </w:p>
+    <w:p>
+      <w:pPr>
+        <w:pStyle w:val="Heading1"/>
+      </w:pPr>
+      <w:r>
+        <w:t>Challenges and Adjustments</w:t>
+      </w:r>
+    </w:p>
+    <w:p>
+      <w:pPr>
+        <w:pStyle w:val="Heading1"/>
+      </w:pPr>
+      <w:r>
+        <w:t>7. Evaluation Metrics</w:t>
+      </w:r>
+    </w:p>
+    <w:p>
+      <w:pPr>
+        <w:pStyle w:val="Heading1"/>
+      </w:pPr>
+      <w:r>
+        <w:t>Metrics Used</w:t>
+      </w:r>
+    </w:p>
+    <w:p>
+      <w:pPr>
+        <w:pStyle w:val="Heading1"/>
+      </w:pPr>
+      <w:r>
+        <w:t>Results</w:t>
+      </w:r>
+    </w:p>
+    <w:p>
+      <w:pPr>
+        <w:pStyle w:val="Heading1"/>
+      </w:pPr>
+      <w:r>
+        <w:t>8 Results and Analysis</w:t>
+      </w:r>
+    </w:p>
+    <w:p>
+      <w:pPr>
+        <w:pStyle w:val="Heading1"/>
+      </w:pPr>
+      <w:r>
+        <w:t>Detection Performance</w:t>
+      </w:r>
+    </w:p>
+    <w:p>
+      <w:pPr>
+        <w:pStyle w:val="Heading1"/>
+      </w:pPr>
+      <w:r>
+        <w:t>Analysis of Errors</w:t>
+      </w:r>
+    </w:p>
+    <w:p>
+      <w:pPr>
+        <w:pStyle w:val="Heading1"/>
+      </w:pPr>
+      <w:r>
+        <w:lastRenderedPageBreak/>
+        <w:t>Diversity/Bias Assessment</w:t>
+      </w:r>
+    </w:p>
+    <w:p>
+      <w:pPr>
+        <w:pStyle w:val="Heading1"/>
+      </w:pPr>
+      <w:r>
+        <w:t>9. Conclusion</w:t>
+      </w:r>
+    </w:p>
+    <w:p>
+      <w:pPr>
+        <w:pStyle w:val="Heading1"/>
+      </w:pPr>
+      <w:r>
+        <w:t>Summary of Findings</w:t>
+      </w:r>
+    </w:p>
+    <w:p>
+      <w:pPr>
+        <w:pStyle w:val="Heading1"/>
+      </w:pPr>
+      <w:r>
+        <w:t>Limitations</w:t>
+      </w:r>
+    </w:p>
+    <w:p>
+      <w:pPr>
+        <w:pStyle w:val="Heading1"/>
+      </w:pPr>
+      <w:r>
+        <w:t>Future Work</w:t>
+      </w:r>
+    </w:p>
+    <w:p>
+      <w:pPr>
+        <w:pStyle w:val="Heading1"/>
+      </w:pPr>
+      <w:r>
+        <w:t>10. References</w:t>
+      </w:r>
+    </w:p>
+    <w:p/>
     <w:sectPr>
       <w:pgSz w:w="12240" w:h="15840"/>
       <w:pgMar w:top="1440" w:right="1440" w:bottom="1440" w:left="1440" w:header="720" w:footer="720" w:gutter="0"/>

</xml_diff>